<commit_message>
correccion de archivo plan de proyecto
</commit_message>
<xml_diff>
--- a/docs/trim1/1_gestion_proyecto/4_plan_proyecto/2_plan_proyecto.docx
+++ b/docs/trim1/1_gestion_proyecto/4_plan_proyecto/2_plan_proyecto.docx
@@ -2838,45 +2838,31 @@
       <w:pPr>
         <w:pStyle w:val="Ttulo1"/>
         <w:rPr>
-          <w:b w:val="0"/>
-          <w:i w:val="0"/>
+          <w:i/>
           <w:iCs w:val="0"/>
-          <w:color w:val="365F91" w:themeColor="accent1" w:themeShade="BF"/>
-          <w:sz w:val="24"/>
-          <w:szCs w:val="24"/>
-          <w:lang w:val="es-CO"/>
         </w:rPr>
       </w:pPr>
       <w:bookmarkStart w:id="0" w:name="_Toc128311890"/>
       <w:r>
         <w:rPr>
-          <w:i w:val="0"/>
+          <w:i/>
           <w:iCs w:val="0"/>
-          <w:sz w:val="24"/>
-          <w:szCs w:val="24"/>
-          <w:lang w:val="es-CO"/>
         </w:rPr>
         <w:lastRenderedPageBreak/>
         <w:t>FICHAS TÉ</w:t>
       </w:r>
       <w:r>
         <w:rPr>
-          <w:i w:val="0"/>
+          <w:i/>
           <w:iCs w:val="0"/>
-          <w:sz w:val="24"/>
-          <w:szCs w:val="24"/>
-          <w:lang w:val="es-CO"/>
         </w:rPr>
         <w:t>CNICAS DEL PROYECTO</w:t>
       </w:r>
       <w:bookmarkEnd w:id="0"/>
       <w:r>
         <w:rPr>
-          <w:i w:val="0"/>
+          <w:i/>
           <w:iCs w:val="0"/>
-          <w:sz w:val="24"/>
-          <w:szCs w:val="24"/>
-          <w:lang w:val="es-CO"/>
         </w:rPr>
         <w:t xml:space="preserve"> </w:t>
       </w:r>
@@ -3752,7 +3738,6 @@
               <w:jc w:val="both"/>
               <w:rPr>
                 <w:rFonts w:ascii="Arial" w:hAnsi="Arial" w:cs="Arial"/>
-                <w:color w:val="365F91" w:themeColor="accent1" w:themeShade="BF"/>
                 <w:sz w:val="22"/>
                 <w:szCs w:val="22"/>
               </w:rPr>
@@ -3761,7 +3746,6 @@
             <w:r>
               <w:rPr>
                 <w:rFonts w:ascii="Arial" w:hAnsi="Arial" w:cs="Arial"/>
-                <w:color w:val="365F91" w:themeColor="accent1" w:themeShade="BF"/>
                 <w:sz w:val="22"/>
                 <w:szCs w:val="22"/>
               </w:rPr>
@@ -3771,7 +3755,6 @@
             <w:r>
               <w:rPr>
                 <w:rFonts w:ascii="Arial" w:hAnsi="Arial" w:cs="Arial"/>
-                <w:color w:val="365F91" w:themeColor="accent1" w:themeShade="BF"/>
                 <w:sz w:val="22"/>
                 <w:szCs w:val="22"/>
               </w:rPr>
@@ -3780,7 +3763,6 @@
             <w:r>
               <w:rPr>
                 <w:rFonts w:ascii="Arial" w:hAnsi="Arial" w:cs="Arial"/>
-                <w:color w:val="365F91" w:themeColor="accent1" w:themeShade="BF"/>
                 <w:sz w:val="22"/>
                 <w:szCs w:val="22"/>
               </w:rPr>
@@ -3789,16 +3771,32 @@
             <w:r>
               <w:rPr>
                 <w:rFonts w:ascii="Arial" w:hAnsi="Arial" w:cs="Arial"/>
-                <w:color w:val="365F91" w:themeColor="accent1" w:themeShade="BF"/>
                 <w:sz w:val="22"/>
                 <w:szCs w:val="22"/>
               </w:rPr>
-              <w:t xml:space="preserve"> dedicated to the commercialization of curly hair products requires an intervention in order to improve the efficiency of its sales, purchasing</w:t>
+              <w:t xml:space="preserve"> dedicated to the commercialization of curly hair products requires an intervention </w:t>
+            </w:r>
+            <w:proofErr w:type="gramStart"/>
+            <w:r>
+              <w:rPr>
+                <w:rFonts w:ascii="Arial" w:hAnsi="Arial" w:cs="Arial"/>
+                <w:sz w:val="22"/>
+                <w:szCs w:val="22"/>
+              </w:rPr>
+              <w:t>in order to</w:t>
+            </w:r>
+            <w:proofErr w:type="gramEnd"/>
+            <w:r>
+              <w:rPr>
+                <w:rFonts w:ascii="Arial" w:hAnsi="Arial" w:cs="Arial"/>
+                <w:sz w:val="22"/>
+                <w:szCs w:val="22"/>
+              </w:rPr>
+              <w:t xml:space="preserve"> improve the efficiency of its sales, purchasing</w:t>
             </w:r>
             <w:r>
               <w:rPr>
                 <w:rFonts w:ascii="Arial" w:hAnsi="Arial" w:cs="Arial"/>
-                <w:color w:val="365F91" w:themeColor="accent1" w:themeShade="BF"/>
                 <w:sz w:val="22"/>
                 <w:szCs w:val="22"/>
               </w:rPr>
@@ -3807,7 +3805,6 @@
             <w:r>
               <w:rPr>
                 <w:rFonts w:ascii="Arial" w:hAnsi="Arial" w:cs="Arial"/>
-                <w:color w:val="365F91" w:themeColor="accent1" w:themeShade="BF"/>
                 <w:sz w:val="22"/>
                 <w:szCs w:val="22"/>
               </w:rPr>
@@ -3816,7 +3813,6 @@
             <w:r>
               <w:rPr>
                 <w:rFonts w:ascii="Arial" w:hAnsi="Arial" w:cs="Arial"/>
-                <w:color w:val="365F91" w:themeColor="accent1" w:themeShade="BF"/>
                 <w:sz w:val="22"/>
                 <w:szCs w:val="22"/>
               </w:rPr>
@@ -4600,7 +4596,7 @@
       <w:pPr>
         <w:pStyle w:val="Ttulo1"/>
         <w:rPr>
-          <w:i w:val="0"/>
+          <w:i/>
           <w:iCs w:val="0"/>
           <w:sz w:val="24"/>
           <w:szCs w:val="24"/>
@@ -4611,7 +4607,6 @@
       <w:bookmarkStart w:id="3" w:name="_Toc128311891"/>
       <w:r>
         <w:rPr>
-          <w:i w:val="0"/>
           <w:iCs w:val="0"/>
           <w:sz w:val="24"/>
           <w:szCs w:val="24"/>
@@ -5038,7 +5033,7 @@
       <w:pPr>
         <w:pStyle w:val="Ttulo1"/>
         <w:rPr>
-          <w:i w:val="0"/>
+          <w:i/>
           <w:iCs w:val="0"/>
           <w:sz w:val="24"/>
           <w:szCs w:val="24"/>
@@ -5048,7 +5043,6 @@
       <w:bookmarkStart w:id="4" w:name="_Toc128311892"/>
       <w:r>
         <w:rPr>
-          <w:i w:val="0"/>
           <w:iCs w:val="0"/>
           <w:sz w:val="24"/>
           <w:szCs w:val="24"/>
@@ -5407,7 +5401,7 @@
       <w:pPr>
         <w:pStyle w:val="Ttulo1"/>
         <w:rPr>
-          <w:i w:val="0"/>
+          <w:i/>
           <w:iCs w:val="0"/>
           <w:sz w:val="24"/>
           <w:szCs w:val="24"/>
@@ -5417,7 +5411,6 @@
       <w:bookmarkStart w:id="8" w:name="_Toc128311895"/>
       <w:r>
         <w:rPr>
-          <w:i w:val="0"/>
           <w:iCs w:val="0"/>
           <w:sz w:val="24"/>
           <w:szCs w:val="24"/>
@@ -5777,7 +5770,7 @@
       <w:pPr>
         <w:pStyle w:val="Ttulo1"/>
         <w:rPr>
-          <w:i w:val="0"/>
+          <w:i/>
           <w:iCs w:val="0"/>
           <w:sz w:val="24"/>
           <w:szCs w:val="24"/>
@@ -5786,7 +5779,6 @@
       </w:pPr>
       <w:r>
         <w:rPr>
-          <w:i w:val="0"/>
           <w:iCs w:val="0"/>
           <w:sz w:val="24"/>
           <w:szCs w:val="24"/>
@@ -5797,7 +5789,6 @@
       <w:bookmarkStart w:id="9" w:name="_Toc128311896"/>
       <w:r>
         <w:rPr>
-          <w:i w:val="0"/>
           <w:iCs w:val="0"/>
           <w:sz w:val="24"/>
           <w:szCs w:val="24"/>
@@ -6424,7 +6415,7 @@
       <w:pPr>
         <w:pStyle w:val="Ttulo1"/>
         <w:rPr>
-          <w:i w:val="0"/>
+          <w:i/>
           <w:iCs w:val="0"/>
           <w:sz w:val="24"/>
           <w:szCs w:val="24"/>
@@ -6434,7 +6425,6 @@
       <w:bookmarkStart w:id="13" w:name="_Toc128311900"/>
       <w:r>
         <w:rPr>
-          <w:i w:val="0"/>
           <w:iCs w:val="0"/>
           <w:sz w:val="24"/>
           <w:szCs w:val="24"/>
@@ -6447,7 +6437,7 @@
       <w:pPr>
         <w:pStyle w:val="Ttulo1"/>
         <w:rPr>
-          <w:i w:val="0"/>
+          <w:i/>
           <w:iCs w:val="0"/>
           <w:sz w:val="24"/>
           <w:szCs w:val="24"/>
@@ -6456,7 +6446,6 @@
       </w:pPr>
       <w:r>
         <w:rPr>
-          <w:i w:val="0"/>
           <w:iCs w:val="0"/>
           <w:sz w:val="24"/>
           <w:szCs w:val="24"/>
@@ -7056,7 +7045,7 @@
       <w:pPr>
         <w:pStyle w:val="Ttulo1"/>
         <w:rPr>
-          <w:i w:val="0"/>
+          <w:i/>
           <w:iCs w:val="0"/>
           <w:sz w:val="24"/>
           <w:szCs w:val="24"/>
@@ -7065,7 +7054,6 @@
       </w:pPr>
       <w:r>
         <w:rPr>
-          <w:i w:val="0"/>
           <w:iCs w:val="0"/>
           <w:sz w:val="24"/>
           <w:szCs w:val="24"/>
@@ -7076,7 +7064,6 @@
       <w:bookmarkStart w:id="14" w:name="_Toc128311901"/>
       <w:r>
         <w:rPr>
-          <w:i w:val="0"/>
           <w:iCs w:val="0"/>
           <w:sz w:val="24"/>
           <w:szCs w:val="24"/>
@@ -7488,7 +7475,7 @@
       <w:pPr>
         <w:pStyle w:val="Ttulo1"/>
         <w:rPr>
-          <w:i w:val="0"/>
+          <w:i/>
           <w:iCs w:val="0"/>
           <w:sz w:val="24"/>
           <w:szCs w:val="24"/>
@@ -7498,7 +7485,6 @@
       <w:bookmarkStart w:id="15" w:name="_Toc128311902"/>
       <w:r>
         <w:rPr>
-          <w:i w:val="0"/>
           <w:iCs w:val="0"/>
           <w:sz w:val="24"/>
           <w:szCs w:val="24"/>
@@ -7601,7 +7587,6 @@
     <w:p>
       <w:pPr>
         <w:pStyle w:val="Ttulo2"/>
-        <w:jc w:val="center"/>
         <w:rPr>
           <w:lang w:val="es-CO"/>
         </w:rPr>
@@ -7615,12 +7600,21 @@
         <w:t>Diagrama proceso de compras de insumos</w:t>
       </w:r>
       <w:bookmarkEnd w:id="17"/>
+    </w:p>
+    <w:p>
+      <w:pPr>
+        <w:jc w:val="center"/>
+        <w:rPr>
+          <w:rFonts w:ascii="Arial" w:hAnsi="Arial" w:cs="Arial"/>
+          <w:lang w:val="es-CO"/>
+        </w:rPr>
+      </w:pPr>
       <w:r>
         <w:rPr>
           <w:noProof/>
         </w:rPr>
         <w:drawing>
-          <wp:inline distT="0" distB="0" distL="0" distR="0" wp14:anchorId="2E17FAE4" wp14:editId="05A46BF1">
+          <wp:inline distT="0" distB="0" distL="0" distR="0" wp14:anchorId="20477424" wp14:editId="703F4B6D">
             <wp:extent cx="6858000" cy="5134643"/>
             <wp:effectExtent l="0" t="0" r="0" b="0"/>
             <wp:docPr id="2" name="Imagen 2" descr="Diagrama&#10;&#10;Descripción generada automáticamente"/>
@@ -7731,7 +7725,7 @@
           <w:numId w:val="0"/>
         </w:numPr>
         <w:rPr>
-          <w:i w:val="0"/>
+          <w:i/>
           <w:iCs w:val="0"/>
           <w:sz w:val="24"/>
           <w:szCs w:val="24"/>
@@ -7740,7 +7734,6 @@
       </w:pPr>
       <w:r>
         <w:rPr>
-          <w:i w:val="0"/>
           <w:iCs w:val="0"/>
           <w:sz w:val="24"/>
           <w:szCs w:val="24"/>
@@ -7751,7 +7744,6 @@
       <w:bookmarkStart w:id="19" w:name="_Toc128311906"/>
       <w:r>
         <w:rPr>
-          <w:i w:val="0"/>
           <w:iCs w:val="0"/>
           <w:sz w:val="24"/>
           <w:szCs w:val="24"/>
@@ -7762,7 +7754,6 @@
       </w:r>
       <w:r>
         <w:rPr>
-          <w:i w:val="0"/>
           <w:iCs w:val="0"/>
           <w:sz w:val="24"/>
           <w:szCs w:val="24"/>
@@ -7960,7 +7951,7 @@
         </w:rPr>
         <w:lastRenderedPageBreak/>
         <w:drawing>
-          <wp:inline distT="0" distB="0" distL="0" distR="0" wp14:anchorId="3B5A7742" wp14:editId="50FF32F1">
+          <wp:inline distT="0" distB="0" distL="0" distR="0" wp14:anchorId="3B5A7742" wp14:editId="19BD7FEB">
             <wp:extent cx="5995987" cy="2776537"/>
             <wp:effectExtent l="0" t="0" r="5080" b="5080"/>
             <wp:docPr id="1" name="Gráfico 1">
@@ -8864,7 +8855,7 @@
       <w:pPr>
         <w:pStyle w:val="Ttulo1"/>
         <w:rPr>
-          <w:i w:val="0"/>
+          <w:i/>
           <w:iCs w:val="0"/>
           <w:sz w:val="24"/>
           <w:szCs w:val="24"/>
@@ -8874,7 +8865,6 @@
       <w:bookmarkStart w:id="20" w:name="_Toc128311907"/>
       <w:r>
         <w:rPr>
-          <w:i w:val="0"/>
           <w:iCs w:val="0"/>
           <w:sz w:val="24"/>
           <w:szCs w:val="24"/>
@@ -8885,7 +8875,6 @@
       </w:r>
       <w:r>
         <w:rPr>
-          <w:i w:val="0"/>
           <w:iCs w:val="0"/>
           <w:sz w:val="24"/>
           <w:szCs w:val="24"/>
@@ -11395,7 +11384,7 @@
       <w:pPr>
         <w:pStyle w:val="Ttulo1"/>
         <w:rPr>
-          <w:i w:val="0"/>
+          <w:i/>
           <w:iCs w:val="0"/>
           <w:sz w:val="24"/>
           <w:szCs w:val="24"/>
@@ -11405,7 +11394,6 @@
       <w:bookmarkStart w:id="24" w:name="_Toc128311908"/>
       <w:r>
         <w:rPr>
-          <w:i w:val="0"/>
           <w:iCs w:val="0"/>
           <w:sz w:val="24"/>
           <w:szCs w:val="24"/>
@@ -12010,7 +11998,7 @@
       <w:pPr>
         <w:pStyle w:val="Ttulo1"/>
         <w:rPr>
-          <w:i w:val="0"/>
+          <w:i/>
           <w:iCs w:val="0"/>
           <w:sz w:val="24"/>
           <w:szCs w:val="24"/>
@@ -12019,7 +12007,6 @@
       </w:pPr>
       <w:r>
         <w:rPr>
-          <w:i w:val="0"/>
           <w:iCs w:val="0"/>
           <w:sz w:val="24"/>
           <w:szCs w:val="24"/>
@@ -12030,7 +12017,6 @@
       <w:bookmarkStart w:id="25" w:name="_Toc128311909"/>
       <w:r>
         <w:rPr>
-          <w:i w:val="0"/>
           <w:iCs w:val="0"/>
           <w:sz w:val="24"/>
           <w:szCs w:val="24"/>
@@ -12171,7 +12157,7 @@
       <w:pPr>
         <w:pStyle w:val="Ttulo1"/>
         <w:rPr>
-          <w:i w:val="0"/>
+          <w:i/>
           <w:iCs w:val="0"/>
           <w:sz w:val="24"/>
           <w:szCs w:val="24"/>
@@ -12180,7 +12166,6 @@
       </w:pPr>
       <w:r>
         <w:rPr>
-          <w:i w:val="0"/>
           <w:iCs w:val="0"/>
           <w:sz w:val="24"/>
           <w:szCs w:val="24"/>
@@ -12191,7 +12176,6 @@
       <w:bookmarkStart w:id="26" w:name="_Toc128311910"/>
       <w:r>
         <w:rPr>
-          <w:i w:val="0"/>
           <w:iCs w:val="0"/>
           <w:sz w:val="24"/>
           <w:szCs w:val="24"/>
@@ -13327,7 +13311,7 @@
       <w:pPr>
         <w:pStyle w:val="Ttulo1"/>
         <w:rPr>
-          <w:i w:val="0"/>
+          <w:i/>
           <w:iCs w:val="0"/>
           <w:sz w:val="24"/>
           <w:szCs w:val="24"/>
@@ -13337,7 +13321,6 @@
       <w:bookmarkStart w:id="27" w:name="_Toc67051788"/>
       <w:r>
         <w:rPr>
-          <w:i w:val="0"/>
           <w:iCs w:val="0"/>
           <w:sz w:val="24"/>
           <w:szCs w:val="24"/>
@@ -13348,7 +13331,6 @@
       <w:bookmarkStart w:id="28" w:name="_Toc128311911"/>
       <w:r>
         <w:rPr>
-          <w:i w:val="0"/>
           <w:iCs w:val="0"/>
           <w:sz w:val="24"/>
           <w:szCs w:val="24"/>
@@ -17149,7 +17131,7 @@
     <w:basedOn w:val="Normal"/>
     <w:next w:val="Normal"/>
     <w:qFormat/>
-    <w:rsid w:val="00A53C5F"/>
+    <w:rsid w:val="00DD5519"/>
     <w:pPr>
       <w:keepNext/>
       <w:numPr>
@@ -17164,7 +17146,6 @@
       <w:rFonts w:ascii="Arial" w:hAnsi="Arial" w:cs="Arial"/>
       <w:b/>
       <w:bCs/>
-      <w:i/>
       <w:iCs/>
       <w:sz w:val="20"/>
       <w:szCs w:val="20"/>
@@ -18074,7 +18055,7 @@
     </w:pPr>
     <w:rPr>
       <w:bCs w:val="0"/>
-      <w:i w:val="0"/>
+      <w:i/>
       <w:iCs w:val="0"/>
       <w:sz w:val="24"/>
       <w:lang w:val="es-MX"/>

</xml_diff>